<commit_message>
docs: Add report documents for GRUPO01C in PDF and DOCX formats.
</commit_message>
<xml_diff>
--- a/03_SEMESTRE/03_SeminarioInnovacionAnalisisVisualizacionDatos/DESARROLLO INFORME/GRUPO01C.docx
+++ b/03_SEMESTRE/03_SeminarioInnovacionAnalisisVisualizacionDatos/DESARROLLO INFORME/GRUPO01C.docx
@@ -5,9 +5,12 @@
     <w:sdt>
       <w:sdtPr>
         <w:rPr>
-          <w:rFonts w:ascii="Arial" w:hAnsi="Arial" w:cs="Arial"/>
+          <w:rFonts w:ascii="Arial" w:eastAsiaTheme="minorHAnsi" w:hAnsi="Arial" w:cs="Arial"/>
+          <w:kern w:val="2"/>
           <w:sz w:val="24"/>
           <w:szCs w:val="24"/>
+          <w:lang w:eastAsia="en-US"/>
+          <w14:ligatures w14:val="standardContextual"/>
         </w:rPr>
         <w:id w:val="-1799989394"/>
         <w:docPartObj>
@@ -15,14 +18,6 @@
           <w:docPartUnique/>
         </w:docPartObj>
       </w:sdtPr>
-      <w:sdtEndPr>
-        <w:rPr>
-          <w:rFonts w:eastAsiaTheme="minorHAnsi"/>
-          <w:kern w:val="2"/>
-          <w:lang w:eastAsia="en-US"/>
-          <w14:ligatures w14:val="standardContextual"/>
-        </w:rPr>
-      </w:sdtEndPr>
       <w:sdtContent>
         <w:p>
           <w:pPr>
@@ -124,15 +119,7 @@
               <w:b/>
               <w:bCs/>
             </w:rPr>
-            <w:t>Sistema de Análisis Territorial y Predicción de Riesgo de Abandono Escolar</w:t>
-          </w:r>
-          <w:r>
-            <w:rPr>
-              <w:rFonts w:ascii="Arial" w:hAnsi="Arial" w:cs="Arial"/>
-              <w:b/>
-              <w:bCs/>
-            </w:rPr>
-            <w:t xml:space="preserve"> </w:t>
+            <w:t xml:space="preserve">Sistema de Análisis Territorial y Predicción de Riesgo de Abandono Escolar </w:t>
           </w:r>
         </w:p>
         <w:p>
@@ -157,15 +144,7 @@
           </w:r>
           <w:r>
             <w:br/>
-            <w:t xml:space="preserve">Benítez </w:t>
-          </w:r>
-          <w:proofErr w:type="spellStart"/>
-          <w:r>
-            <w:t>Lowenski</w:t>
-          </w:r>
-          <w:proofErr w:type="spellEnd"/>
-          <w:r>
-            <w:t xml:space="preserve"> Paredes </w:t>
+            <w:t xml:space="preserve">Benítez Lowenski Paredes </w:t>
           </w:r>
           <w:r>
             <w:br/>
@@ -175,13 +154,8 @@
             <w:t xml:space="preserve"> </w:t>
           </w:r>
           <w:r>
-            <w:t xml:space="preserve">Carlos Damián Rodríguez </w:t>
+            <w:t>Carlos Damián Rodríguez Uitzil</w:t>
           </w:r>
-          <w:proofErr w:type="spellStart"/>
-          <w:r>
-            <w:t>Uitzil</w:t>
-          </w:r>
-          <w:proofErr w:type="spellEnd"/>
           <w:r>
             <w:br/>
             <w:t xml:space="preserve">Leonard </w:t>
@@ -213,10 +187,13 @@
     <w:sdt>
       <w:sdtPr>
         <w:rPr>
-          <w:rFonts w:ascii="Arial" w:hAnsi="Arial" w:cs="Arial"/>
+          <w:rFonts w:ascii="Arial" w:eastAsiaTheme="minorHAnsi" w:hAnsi="Arial" w:cs="Arial"/>
+          <w:color w:val="auto"/>
+          <w:kern w:val="2"/>
           <w:sz w:val="24"/>
           <w:szCs w:val="24"/>
-          <w:lang w:val="es-ES"/>
+          <w:lang w:val="es-ES" w:eastAsia="en-US"/>
+          <w14:ligatures w14:val="standardContextual"/>
         </w:rPr>
         <w:id w:val="1588888474"/>
         <w:docPartObj>
@@ -226,13 +203,8 @@
       </w:sdtPr>
       <w:sdtEndPr>
         <w:rPr>
-          <w:rFonts w:eastAsiaTheme="minorHAnsi"/>
           <w:b/>
           <w:bCs/>
-          <w:color w:val="auto"/>
-          <w:kern w:val="2"/>
-          <w:lang w:eastAsia="en-US"/>
-          <w14:ligatures w14:val="standardContextual"/>
         </w:rPr>
       </w:sdtEndPr>
       <w:sdtContent>
@@ -905,21 +877,45 @@
         <w:rPr>
           <w:rFonts w:ascii="Arial" w:hAnsi="Arial" w:cs="Arial"/>
         </w:rPr>
-        <w:t xml:space="preserve">El objetivo principal es integrar fuentes de datos abiertas (SEP, INEGI, CONEVAL) para construir un modelo de Machine </w:t>
+        <w:t>El objetivo principal es integrar fuentes de datos abiertas (SEP, INEGI, CONEVAL) para</w:t>
+      </w:r>
+      <w:r>
+        <w:rPr>
+          <w:rFonts w:ascii="Arial" w:hAnsi="Arial" w:cs="Arial"/>
+        </w:rPr>
+        <w:t xml:space="preserve"> </w:t>
+      </w:r>
+      <w:r>
+        <w:rPr>
+          <w:rFonts w:ascii="Arial" w:hAnsi="Arial" w:cs="Arial"/>
+        </w:rPr>
+        <w:t xml:space="preserve">utilizar las herramientas de machine </w:t>
       </w:r>
       <w:proofErr w:type="spellStart"/>
       <w:r>
         <w:rPr>
           <w:rFonts w:ascii="Arial" w:hAnsi="Arial" w:cs="Arial"/>
         </w:rPr>
-        <w:t>Learning</w:t>
+        <w:t>learning</w:t>
       </w:r>
       <w:proofErr w:type="spellEnd"/>
       <w:r>
         <w:rPr>
           <w:rFonts w:ascii="Arial" w:hAnsi="Arial" w:cs="Arial"/>
         </w:rPr>
-        <w:t xml:space="preserve"> capaz de clasificar zonas y estudiantes según su riesgo de abandono</w:t>
+        <w:t xml:space="preserve"> que nos permitan </w:t>
+      </w:r>
+      <w:r>
+        <w:rPr>
+          <w:rFonts w:ascii="Arial" w:hAnsi="Arial" w:cs="Arial"/>
+        </w:rPr>
+        <w:t>analizar,</w:t>
+      </w:r>
+      <w:r>
+        <w:rPr>
+          <w:rFonts w:ascii="Arial" w:hAnsi="Arial" w:cs="Arial"/>
+        </w:rPr>
+        <w:t xml:space="preserve"> clasificar zonas y estudiantes según su riesgo de abandono</w:t>
       </w:r>
       <w:r>
         <w:rPr>
@@ -1096,19 +1092,7 @@
         <w:rPr>
           <w:rFonts w:ascii="Arial" w:hAnsi="Arial" w:cs="Arial"/>
         </w:rPr>
-        <w:t xml:space="preserve"> es más probable que ocurra. El objetivo central es dotar a los organismos públicos</w:t>
-      </w:r>
-      <w:r>
-        <w:rPr>
-          <w:rFonts w:ascii="Arial" w:hAnsi="Arial" w:cs="Arial"/>
-        </w:rPr>
-        <w:t xml:space="preserve">, medios sociales, organismos humanitarios, </w:t>
-      </w:r>
-      <w:r>
-        <w:rPr>
-          <w:rFonts w:ascii="Arial" w:hAnsi="Arial" w:cs="Arial"/>
-        </w:rPr>
-        <w:t>de una herramienta estratégica para la toma de decisiones basada en evidencia. Asimismo, se busca visibilizar esta problemática mediante datos, contribuyendo a la mejora de las políticas educativas y ofreciendo un recurso tangible para la acción social</w:t>
+        <w:t xml:space="preserve"> es más probable que ocurra. El objetivo central es dotar a los organismos públicos, medios sociales, organismos humanitarios, de una herramienta estratégica para la toma de decisiones basada en evidencia. Asimismo, se busca visibilizar esta problemática mediante datos, contribuyendo a la mejora de las políticas educativas y ofreciendo un recurso tangible para la acción social</w:t>
       </w:r>
       <w:r>
         <w:rPr>
@@ -1363,21 +1347,7 @@
         <w:rPr>
           <w:rFonts w:ascii="Arial" w:hAnsi="Arial" w:cs="Arial"/>
         </w:rPr>
-        <w:t xml:space="preserve"> Entrenar y validar un modelo de clasificación supervisada </w:t>
-      </w:r>
-      <w:proofErr w:type="spellStart"/>
-      <w:r>
-        <w:rPr>
-          <w:rFonts w:ascii="Arial" w:hAnsi="Arial" w:cs="Arial"/>
-        </w:rPr>
-        <w:t>Random</w:t>
-      </w:r>
-      <w:proofErr w:type="spellEnd"/>
-      <w:r>
-        <w:rPr>
-          <w:rFonts w:ascii="Arial" w:hAnsi="Arial" w:cs="Arial"/>
-        </w:rPr>
-        <w:t xml:space="preserve"> Forest, Regresión Logística que permita calcular la probabilidad de riesgo académico a nivel territorial.</w:t>
+        <w:t xml:space="preserve"> Entrenar y validar un modelo de clasificación supervisada Random Forest, Regresión Logística que permita calcular la probabilidad de riesgo académico a nivel territorial.</w:t>
       </w:r>
     </w:p>
     <w:p>
@@ -1870,13 +1840,7 @@
         <w:rPr>
           <w:rFonts w:ascii="Arial" w:hAnsi="Arial" w:cs="Arial"/>
         </w:rPr>
-        <w:t>: Desarrollo de producto de datos para el bien social</w:t>
-      </w:r>
-      <w:r>
-        <w:rPr>
-          <w:rFonts w:ascii="Arial" w:hAnsi="Arial" w:cs="Arial"/>
-        </w:rPr>
-        <w:t>.</w:t>
+        <w:t>: Desarrollo de producto de datos para el bien social.</w:t>
       </w:r>
     </w:p>
     <w:p>
@@ -1942,21 +1906,7 @@
         <w:rPr>
           <w:rFonts w:ascii="Arial" w:hAnsi="Arial" w:cs="Arial"/>
         </w:rPr>
-        <w:t xml:space="preserve"> Standard </w:t>
-      </w:r>
-      <w:proofErr w:type="spellStart"/>
-      <w:r>
-        <w:rPr>
-          <w:rFonts w:ascii="Arial" w:hAnsi="Arial" w:cs="Arial"/>
-        </w:rPr>
-        <w:t>Process</w:t>
-      </w:r>
-      <w:proofErr w:type="spellEnd"/>
-      <w:r>
-        <w:rPr>
-          <w:rFonts w:ascii="Arial" w:hAnsi="Arial" w:cs="Arial"/>
-        </w:rPr>
-        <w:t xml:space="preserve"> </w:t>
+        <w:t xml:space="preserve"> Standard Process </w:t>
       </w:r>
       <w:proofErr w:type="spellStart"/>
       <w:r>
@@ -2360,35 +2310,7 @@
         <w:rPr>
           <w:rFonts w:ascii="Arial" w:hAnsi="Arial" w:cs="Arial"/>
         </w:rPr>
-        <w:t xml:space="preserve"> </w:t>
-      </w:r>
-      <w:proofErr w:type="spellStart"/>
-      <w:r>
-        <w:rPr>
-          <w:rFonts w:ascii="Arial" w:hAnsi="Arial" w:cs="Arial"/>
-        </w:rPr>
-        <w:t>Trees</w:t>
-      </w:r>
-      <w:proofErr w:type="spellEnd"/>
-      <w:r>
-        <w:rPr>
-          <w:rFonts w:ascii="Arial" w:hAnsi="Arial" w:cs="Arial"/>
-        </w:rPr>
-        <w:t xml:space="preserve"> o </w:t>
-      </w:r>
-      <w:proofErr w:type="spellStart"/>
-      <w:r>
-        <w:rPr>
-          <w:rFonts w:ascii="Arial" w:hAnsi="Arial" w:cs="Arial"/>
-        </w:rPr>
-        <w:t>Random</w:t>
-      </w:r>
-      <w:proofErr w:type="spellEnd"/>
-      <w:r>
-        <w:rPr>
-          <w:rFonts w:ascii="Arial" w:hAnsi="Arial" w:cs="Arial"/>
-        </w:rPr>
-        <w:t xml:space="preserve"> Forest) para categorizar el nivel de riesgo (Alto/Medio/Bajo).</w:t>
+        <w:t xml:space="preserve"> Trees o Random Forest) para categorizar el nivel de riesgo (Alto/Medio/Bajo).</w:t>
       </w:r>
     </w:p>
     <w:p>

</xml_diff>